<commit_message>
Update Interactive report Doc
</commit_message>
<xml_diff>
--- a/Training Docs/General Information - Genii App.docx
+++ b/Training Docs/General Information - Genii App.docx
@@ -1184,23 +1184,69 @@
         </w:rPr>
         <w:t xml:space="preserve">Where the first 90 is the score and the second 90 is the total thus the assessments will still score 100% </w:t>
       </w:r>
-      <w:r>
-        <w:rPr>
-          <w:rFonts w:ascii="Segoe UI" w:hAnsi="Segoe UI" w:cs="Segoe UI"/>
-        </w:rPr>
-        <w:br w:type="page"/>
-      </w:r>
-    </w:p>
-    <w:p>
-      <w:pPr>
-        <w:pStyle w:val="Heading1"/>
-        <w:rPr>
-          <w:rFonts w:ascii="Segoe UI" w:hAnsi="Segoe UI" w:cs="Segoe UI"/>
+    </w:p>
+    <w:p>
+      <w:pPr>
+        <w:rPr>
+          <w:rFonts w:ascii="Segoe UI" w:hAnsi="Segoe UI" w:cs="Segoe UI"/>
+        </w:rPr>
+      </w:pPr>
+      <w:r>
+        <w:rPr>
+          <w:rFonts w:ascii="Segoe UI" w:hAnsi="Segoe UI" w:cs="Segoe UI"/>
+        </w:rPr>
+        <w:t>N/A can be a pass (if &gt; is added) but can never be a failure as the code excluded it.</w:t>
+      </w:r>
+    </w:p>
+    <w:p>
+      <w:pPr>
+        <w:rPr>
+          <w:rFonts w:ascii="Segoe UI" w:hAnsi="Segoe UI" w:cs="Segoe UI"/>
+        </w:rPr>
+      </w:pPr>
+    </w:p>
+    <w:p>
+      <w:pPr>
+        <w:rPr>
+          <w:rFonts w:ascii="Segoe UI" w:hAnsi="Segoe UI" w:cs="Segoe UI"/>
+        </w:rPr>
+      </w:pPr>
+    </w:p>
+    <w:p>
+      <w:pPr>
+        <w:rPr>
+          <w:rFonts w:ascii="Segoe UI" w:hAnsi="Segoe UI" w:cs="Segoe UI"/>
+        </w:rPr>
+      </w:pPr>
+    </w:p>
+    <w:p>
+      <w:pPr>
+        <w:rPr>
+          <w:rFonts w:ascii="Segoe UI" w:eastAsiaTheme="majorEastAsia" w:hAnsi="Segoe UI" w:cs="Segoe UI"/>
+          <w:color w:val="2F5496" w:themeColor="accent1" w:themeShade="BF"/>
           <w:sz w:val="28"/>
           <w:szCs w:val="28"/>
         </w:rPr>
       </w:pPr>
       <w:bookmarkStart w:id="3" w:name="_Toc67062134"/>
+      <w:r>
+        <w:rPr>
+          <w:rFonts w:ascii="Segoe UI" w:hAnsi="Segoe UI" w:cs="Segoe UI"/>
+          <w:sz w:val="28"/>
+          <w:szCs w:val="28"/>
+        </w:rPr>
+        <w:br w:type="page"/>
+      </w:r>
+    </w:p>
+    <w:p>
+      <w:pPr>
+        <w:pStyle w:val="Heading1"/>
+        <w:rPr>
+          <w:rFonts w:ascii="Segoe UI" w:hAnsi="Segoe UI" w:cs="Segoe UI"/>
+          <w:sz w:val="28"/>
+          <w:szCs w:val="28"/>
+        </w:rPr>
+      </w:pPr>
       <w:r>
         <w:rPr>
           <w:rFonts w:ascii="Segoe UI" w:hAnsi="Segoe UI" w:cs="Segoe UI"/>
@@ -1319,16 +1365,8 @@
         <w:rPr>
           <w:rFonts w:ascii="Segoe UI" w:hAnsi="Segoe UI" w:cs="Segoe UI"/>
         </w:rPr>
-        <w:t xml:space="preserve">Coach Status: coaching completed vs coaching </w:t>
-      </w:r>
-      <w:proofErr w:type="gramStart"/>
-      <w:r>
-        <w:rPr>
-          <w:rFonts w:ascii="Segoe UI" w:hAnsi="Segoe UI" w:cs="Segoe UI"/>
-        </w:rPr>
-        <w:t>started</w:t>
-      </w:r>
-      <w:proofErr w:type="gramEnd"/>
+        <w:t>Coach Status: coaching completed vs coaching started</w:t>
+      </w:r>
     </w:p>
     <w:p>
       <w:pPr>
@@ -1504,7 +1542,6 @@
         <w:t xml:space="preserve">Hold for UserDefined04 should be entered in the following format to ensure that it displays on CDM </w:t>
       </w:r>
       <w:proofErr w:type="spellStart"/>
-      <w:proofErr w:type="gramStart"/>
       <w:r>
         <w:rPr>
           <w:rFonts w:ascii="Segoe UI" w:eastAsiaTheme="majorEastAsia" w:hAnsi="Segoe UI" w:cs="Segoe UI"/>
@@ -1512,7 +1549,6 @@
         <w:t>mm:ss</w:t>
       </w:r>
       <w:proofErr w:type="spellEnd"/>
-      <w:proofErr w:type="gramEnd"/>
       <w:r>
         <w:rPr>
           <w:rFonts w:ascii="Segoe UI" w:eastAsiaTheme="majorEastAsia" w:hAnsi="Segoe UI" w:cs="Segoe UI"/>
@@ -1983,23 +2019,7 @@
           <w:rFonts w:ascii="Segoe UI" w:hAnsi="Segoe UI" w:cs="Segoe UI"/>
           <w:lang w:val="en-US"/>
         </w:rPr>
-        <w:t xml:space="preserve">The dashboard indicates the accuracy by section, </w:t>
-      </w:r>
-      <w:proofErr w:type="gramStart"/>
-      <w:r>
-        <w:rPr>
-          <w:rFonts w:ascii="Segoe UI" w:hAnsi="Segoe UI" w:cs="Segoe UI"/>
-          <w:lang w:val="en-US"/>
-        </w:rPr>
-        <w:t>i.e.</w:t>
-      </w:r>
-      <w:proofErr w:type="gramEnd"/>
-      <w:r>
-        <w:rPr>
-          <w:rFonts w:ascii="Segoe UI" w:hAnsi="Segoe UI" w:cs="Segoe UI"/>
-          <w:lang w:val="en-US"/>
-        </w:rPr>
-        <w:t xml:space="preserve"> total number of passes without fail by section, the calculations will be as follows:</w:t>
+        <w:t>The dashboard indicates the accuracy by section, i.e. total number of passes without fail by section, the calculations will be as follows:</w:t>
       </w:r>
     </w:p>
     <w:p>
@@ -2650,47 +2670,15 @@
           <w:rFonts w:ascii="Segoe UI" w:hAnsi="Segoe UI" w:cs="Segoe UI"/>
           <w:lang w:val="en-US"/>
         </w:rPr>
-        <w:t xml:space="preserve">The best would always be to filter by Performance Metrics Sections or BI, so in the example below, first filter just for Resolution &amp; Satisfaction, Business Efficiency, Regulatory Compliance &amp; Voice of the Customer. Once filtered this will show you the section with the biggest failure rate, </w:t>
-      </w:r>
-      <w:proofErr w:type="gramStart"/>
+        <w:t xml:space="preserve">The best would always be to filter by Performance Metrics Sections or BI, so in the example below, first filter just for Resolution &amp; Satisfaction, Business Efficiency, Regulatory Compliance &amp; Voice of the Customer. Once filtered this will show you the section with the biggest failure rate, i.e. using the example below, (and hypothetically if Business Intelligences </w:t>
+      </w:r>
       <w:r>
         <w:rPr>
           <w:rFonts w:ascii="Segoe UI" w:hAnsi="Segoe UI" w:cs="Segoe UI"/>
           <w:lang w:val="en-US"/>
         </w:rPr>
-        <w:t>i.e.</w:t>
-      </w:r>
-      <w:proofErr w:type="gramEnd"/>
-      <w:r>
-        <w:rPr>
-          <w:rFonts w:ascii="Segoe UI" w:hAnsi="Segoe UI" w:cs="Segoe UI"/>
-          <w:lang w:val="en-US"/>
-        </w:rPr>
-        <w:t xml:space="preserve"> using the example below, (and hypothetically if Business Intelligences </w:t>
-      </w:r>
-      <w:r>
-        <w:rPr>
-          <w:rFonts w:ascii="Segoe UI" w:hAnsi="Segoe UI" w:cs="Segoe UI"/>
-          <w:lang w:val="en-US"/>
-        </w:rPr>
         <w:lastRenderedPageBreak/>
-        <w:t xml:space="preserve">was not included), 45% of failures were identified in the Business Efficiency section. So </w:t>
-      </w:r>
-      <w:proofErr w:type="gramStart"/>
-      <w:r>
-        <w:rPr>
-          <w:rFonts w:ascii="Segoe UI" w:hAnsi="Segoe UI" w:cs="Segoe UI"/>
-          <w:lang w:val="en-US"/>
-        </w:rPr>
-        <w:t>basically</w:t>
-      </w:r>
-      <w:proofErr w:type="gramEnd"/>
-      <w:r>
-        <w:rPr>
-          <w:rFonts w:ascii="Segoe UI" w:hAnsi="Segoe UI" w:cs="Segoe UI"/>
-          <w:lang w:val="en-US"/>
-        </w:rPr>
-        <w:t xml:space="preserve"> it is saying if there are 200 assessments, and of those 200 assessments, 120 were failures and 80 were passes, it would only look at the 120 failures and shows you how those 120 failures are distributed. This is done to indicate where the biggest opportunity is to improve results. So technically yes, if the Pass Rate is 2% then the Insights Distribution shows you the 98% of failures as a distribution of a 100% across all the sections.</w:t>
+        <w:t>was not included), 45% of failures were identified in the Business Efficiency section. So basically it is saying if there are 200 assessments, and of those 200 assessments, 120 were failures and 80 were passes, it would only look at the 120 failures and shows you how those 120 failures are distributed. This is done to indicate where the biggest opportunity is to improve results. So technically yes, if the Pass Rate is 2% then the Insights Distribution shows you the 98% of failures as a distribution of a 100% across all the sections.</w:t>
       </w:r>
     </w:p>
     <w:p>
@@ -3049,31 +3037,7 @@
           <w:sz w:val="24"/>
           <w:szCs w:val="24"/>
         </w:rPr>
-        <w:t xml:space="preserve">I suspect this problem is when the client-side code requests code from </w:t>
-      </w:r>
-      <w:proofErr w:type="gramStart"/>
-      <w:r>
-        <w:rPr>
-          <w:rFonts w:ascii="Segoe UI Emoji" w:eastAsia="Times New Roman" w:hAnsi="Segoe UI Emoji"/>
-          <w:i/>
-          <w:iCs/>
-          <w:color w:val="000000"/>
-          <w:sz w:val="24"/>
-          <w:szCs w:val="24"/>
-        </w:rPr>
-        <w:t>google</w:t>
-      </w:r>
-      <w:proofErr w:type="gramEnd"/>
-      <w:r>
-        <w:rPr>
-          <w:rFonts w:ascii="Segoe UI Emoji" w:eastAsia="Times New Roman" w:hAnsi="Segoe UI Emoji"/>
-          <w:i/>
-          <w:iCs/>
-          <w:color w:val="000000"/>
-          <w:sz w:val="24"/>
-          <w:szCs w:val="24"/>
-        </w:rPr>
-        <w:t xml:space="preserve">, via </w:t>
+        <w:t xml:space="preserve">I suspect this problem is when the client-side code requests code from google, via </w:t>
       </w:r>
       <w:hyperlink r:id="rId16" w:history="1">
         <w:r>
@@ -4799,6 +4763,10 @@
 </file>
 
 <file path=customXml/item1.xml><?xml version="1.0" encoding="utf-8"?>
+<b:Sources xmlns:b="http://schemas.openxmlformats.org/officeDocument/2006/bibliography" xmlns="http://schemas.openxmlformats.org/officeDocument/2006/bibliography" SelectedStyle="\APASixthEditionOfficeOnline.xsl" StyleName="APA" Version="6"/>
+</file>
+
+<file path=customXml/item2.xml><?xml version="1.0" encoding="utf-8"?>
 <ct:contentTypeSchema xmlns:ct="http://schemas.microsoft.com/office/2006/metadata/contentType" xmlns:ma="http://schemas.microsoft.com/office/2006/metadata/properties/metaAttributes" ct:_="" ma:_="" ma:contentTypeName="Document" ma:contentTypeID="0x010100411565FAD0742D46952701EF0A5351C1" ma:contentTypeVersion="10" ma:contentTypeDescription="Create a new document." ma:contentTypeScope="" ma:versionID="304d1b0b9931e6292f1a1e9fe2b02a7f">
   <xsd:schema xmlns:xsd="http://www.w3.org/2001/XMLSchema" xmlns:xs="http://www.w3.org/2001/XMLSchema" xmlns:p="http://schemas.microsoft.com/office/2006/metadata/properties" xmlns:ns3="51721c1e-79e2-4cfa-a101-8aa5e0cf09f4" xmlns:ns4="6001f26a-656b-47e5-b677-c0e2b6470827" targetNamespace="http://schemas.microsoft.com/office/2006/metadata/properties" ma:root="true" ma:fieldsID="65901403939ab740ac126b995c2bf904" ns3:_="" ns4:_="">
     <xsd:import namespace="51721c1e-79e2-4cfa-a101-8aa5e0cf09f4"/>
@@ -5001,11 +4969,13 @@
 </ct:contentTypeSchema>
 </file>
 
-<file path=customXml/item2.xml><?xml version="1.0" encoding="utf-8"?>
-<b:Sources xmlns:b="http://schemas.openxmlformats.org/officeDocument/2006/bibliography" xmlns="http://schemas.openxmlformats.org/officeDocument/2006/bibliography" SelectedStyle="\APASixthEditionOfficeOnline.xsl" StyleName="APA" Version="6"/>
+<file path=customXml/item3.xml><?xml version="1.0" encoding="utf-8"?>
+<p:properties xmlns:p="http://schemas.microsoft.com/office/2006/metadata/properties" xmlns:xsi="http://www.w3.org/2001/XMLSchema-instance" xmlns:pc="http://schemas.microsoft.com/office/infopath/2007/PartnerControls">
+  <documentManagement/>
+</p:properties>
 </file>
 
-<file path=customXml/item3.xml><?xml version="1.0" encoding="utf-8"?>
+<file path=customXml/item4.xml><?xml version="1.0" encoding="utf-8"?>
 <?mso-contentType ?>
 <FormTemplates xmlns="http://schemas.microsoft.com/sharepoint/v3/contenttype/forms">
   <Display>DocumentLibraryForm</Display>
@@ -5014,13 +4984,15 @@
 </FormTemplates>
 </file>
 
-<file path=customXml/item4.xml><?xml version="1.0" encoding="utf-8"?>
-<p:properties xmlns:p="http://schemas.microsoft.com/office/2006/metadata/properties" xmlns:xsi="http://www.w3.org/2001/XMLSchema-instance" xmlns:pc="http://schemas.microsoft.com/office/infopath/2007/PartnerControls">
-  <documentManagement/>
-</p:properties>
+<file path=customXml/itemProps1.xml><?xml version="1.0" encoding="utf-8"?>
+<ds:datastoreItem xmlns:ds="http://schemas.openxmlformats.org/officeDocument/2006/customXml" ds:itemID="{84E2E7FD-A786-4483-A6B4-15C841F504F3}">
+  <ds:schemaRefs>
+    <ds:schemaRef ds:uri="http://schemas.openxmlformats.org/officeDocument/2006/bibliography"/>
+  </ds:schemaRefs>
+</ds:datastoreItem>
 </file>
 
-<file path=customXml/itemProps1.xml><?xml version="1.0" encoding="utf-8"?>
+<file path=customXml/itemProps2.xml><?xml version="1.0" encoding="utf-8"?>
 <ds:datastoreItem xmlns:ds="http://schemas.openxmlformats.org/officeDocument/2006/customXml" ds:itemID="{5B032289-C4FE-4A91-BAE1-0353EC0C02F5}">
   <ds:schemaRefs>
     <ds:schemaRef ds:uri="http://schemas.microsoft.com/office/2006/metadata/contentType"/>
@@ -5039,27 +5011,19 @@
 </ds:datastoreItem>
 </file>
 
-<file path=customXml/itemProps2.xml><?xml version="1.0" encoding="utf-8"?>
-<ds:datastoreItem xmlns:ds="http://schemas.openxmlformats.org/officeDocument/2006/customXml" ds:itemID="{84E2E7FD-A786-4483-A6B4-15C841F504F3}">
-  <ds:schemaRefs>
-    <ds:schemaRef ds:uri="http://schemas.openxmlformats.org/officeDocument/2006/bibliography"/>
-  </ds:schemaRefs>
-</ds:datastoreItem>
-</file>
-
 <file path=customXml/itemProps3.xml><?xml version="1.0" encoding="utf-8"?>
-<ds:datastoreItem xmlns:ds="http://schemas.openxmlformats.org/officeDocument/2006/customXml" ds:itemID="{F8E05590-D207-486D-B4B9-C1C37B6285BA}">
-  <ds:schemaRefs>
-    <ds:schemaRef ds:uri="http://schemas.microsoft.com/sharepoint/v3/contenttype/forms"/>
-  </ds:schemaRefs>
-</ds:datastoreItem>
-</file>
-
-<file path=customXml/itemProps4.xml><?xml version="1.0" encoding="utf-8"?>
 <ds:datastoreItem xmlns:ds="http://schemas.openxmlformats.org/officeDocument/2006/customXml" ds:itemID="{1B5FBA6E-2985-462A-BBBF-6E475FB66491}">
   <ds:schemaRefs>
     <ds:schemaRef ds:uri="http://schemas.microsoft.com/office/2006/metadata/properties"/>
     <ds:schemaRef ds:uri="http://schemas.microsoft.com/office/infopath/2007/PartnerControls"/>
   </ds:schemaRefs>
 </ds:datastoreItem>
+</file>
+
+<file path=customXml/itemProps4.xml><?xml version="1.0" encoding="utf-8"?>
+<ds:datastoreItem xmlns:ds="http://schemas.openxmlformats.org/officeDocument/2006/customXml" ds:itemID="{F8E05590-D207-486D-B4B9-C1C37B6285BA}">
+  <ds:schemaRefs>
+    <ds:schemaRef ds:uri="http://schemas.microsoft.com/sharepoint/v3/contenttype/forms"/>
+  </ds:schemaRefs>
+</ds:datastoreItem>
 </file>
</xml_diff>